<commit_message>
Solución Puntos 4-5 del Parcial
</commit_message>
<xml_diff>
--- a/Parcial Diseño de sistemas.docx
+++ b/Parcial Diseño de sistemas.docx
@@ -3,16 +3,265 @@
 <w:document xmlns:wpc="http://schemas.microsoft.com/office/word/2010/wordprocessingCanvas" xmlns:cx="http://schemas.microsoft.com/office/drawing/2014/chartex" xmlns:cx1="http://schemas.microsoft.com/office/drawing/2015/9/8/chartex" xmlns:cx2="http://schemas.microsoft.com/office/drawing/2015/10/21/chartex" xmlns:cx3="http://schemas.microsoft.com/office/drawing/2016/5/9/chartex" xmlns:cx4="http://schemas.microsoft.com/office/drawing/2016/5/10/chartex" xmlns:cx5="http://schemas.microsoft.com/office/drawing/2016/5/11/chartex" xmlns:cx6="http://schemas.microsoft.com/office/drawing/2016/5/12/chartex" xmlns:cx7="http://schemas.microsoft.com/office/drawing/2016/5/13/chartex" xmlns:cx8="http://schemas.microsoft.com/office/drawing/2016/5/14/chartex" xmlns:mc="http://schemas.openxmlformats.org/markup-compatibility/2006" xmlns:aink="http://schemas.microsoft.com/office/drawing/2016/ink" xmlns:am3d="http://schemas.microsoft.com/office/drawing/2017/model3d" xmlns:o="urn:schemas-microsoft-com:office:office" xmlns:oel="http://schemas.microsoft.com/office/2019/extlst" xmlns:r="http://schemas.openxmlformats.org/officeDocument/2006/relationships" xmlns:m="http://schemas.openxmlformats.org/officeDocument/2006/math" xmlns:v="urn:schemas-microsoft-com:vml" xmlns:wp14="http://schemas.microsoft.com/office/word/2010/wordprocessingDrawing" xmlns:wp="http://schemas.openxmlformats.org/drawingml/2006/wordprocessingDrawing" xmlns:w10="urn:schemas-microsoft-com:office:word" xmlns:w="http://schemas.openxmlformats.org/wordprocessingml/2006/main" xmlns:w14="http://schemas.microsoft.com/office/word/2010/wordml" xmlns:w15="http://schemas.microsoft.com/office/word/2012/wordml" xmlns:w16cex="http://schemas.microsoft.com/office/word/2018/wordml/cex" xmlns:w16cid="http://schemas.microsoft.com/office/word/2016/wordml/cid" xmlns:w16="http://schemas.microsoft.com/office/word/2018/wordml" xmlns:w16du="http://schemas.microsoft.com/office/word/2023/wordml/word16du" xmlns:w16sdtdh="http://schemas.microsoft.com/office/word/2020/wordml/sdtdatahash" xmlns:w16se="http://schemas.microsoft.com/office/word/2015/wordml/symex" xmlns:wpg="http://schemas.microsoft.com/office/word/2010/wordprocessingGroup" xmlns:wpi="http://schemas.microsoft.com/office/word/2010/wordprocessingInk" xmlns:wne="http://schemas.microsoft.com/office/word/2006/wordml" xmlns:wps="http://schemas.microsoft.com/office/word/2010/wordprocessingShape" mc:Ignorable="w14 w15 w16se w16cid w16 w16cex w16sdtdh w16du wp14">
   <w:body>
     <w:p>
-      <w:hyperlink r:id="rId4" w:history="1">
-        <w:r>
-          <w:rPr>
-            <w:rStyle w:val="Hipervnculo"/>
-          </w:rPr>
-          <w:t>https://github.com/Ikeroed04060/Parcial-Dise-o-de-Sistemas</w:t>
-        </w:r>
-      </w:hyperlink>
+      <w:pPr>
+        <w:rPr>
+          <w:rStyle w:val="Hipervnculo"/>
+        </w:rPr>
+      </w:pPr>
+      <w:r>
+        <w:fldChar w:fldCharType="begin"/>
+      </w:r>
+      <w:r>
+        <w:instrText>HYPERLINK "https://github.com/Ikeroed04060/Parcial-Dise-o-de-Sistemas"</w:instrText>
+      </w:r>
+      <w:r>
+        <w:fldChar w:fldCharType="separate"/>
+      </w:r>
+      <w:r>
+        <w:rPr>
+          <w:rStyle w:val="Hipervnculo"/>
+        </w:rPr>
+        <w:t>https://github.com/Ikeroed04060/Parcial-Dise-o-de-Sistemas</w:t>
+      </w:r>
+      <w:r>
+        <w:rPr>
+          <w:rStyle w:val="Hipervnculo"/>
+        </w:rPr>
+        <w:fldChar w:fldCharType="end"/>
+      </w:r>
+    </w:p>
+    <w:p>
+      <w:pPr>
+        <w:rPr>
+          <w:rStyle w:val="Hipervnculo"/>
+        </w:rPr>
+      </w:pPr>
+    </w:p>
+    <w:p>
+      <w:r>
+        <w:t xml:space="preserve">4. </w:t>
+      </w:r>
+      <w:r>
+        <w:t>En el contexto de una empresa que está migrando su sistema monolítico a una arquitectura basada en microservicios, ¿cómo utilizarías el modelo C4 para diseñar y comunicar la nueva arquitectura, asegurando que los equipos de desarrollo, operaciones y negocio comprendan su rol y responsabilidades, y cómo abordarías la identificación y mitigación de riesgos asociados a la transición, como la consistencia de datos y la latencia inter-servicios?</w:t>
+      </w:r>
+    </w:p>
+    <w:p>
+      <w:pPr>
+        <w:rPr>
+          <w:b/>
+          <w:bCs/>
+        </w:rPr>
+      </w:pPr>
+      <w:r>
+        <w:rPr>
+          <w:b/>
+          <w:bCs/>
+        </w:rPr>
+        <w:t>Respuesta:</w:t>
+      </w:r>
+    </w:p>
+    <w:p>
+      <w:r>
+        <w:t xml:space="preserve">Para migrar un sistema monolítico a una arquitectura de microservicios utilizando el modelo C4, se </w:t>
+      </w:r>
+      <w:r>
+        <w:t>puede aplicar el siguiente</w:t>
+      </w:r>
+      <w:r>
+        <w:t xml:space="preserve"> enfoque estructurado para diseñar y comunicar la nueva arquitectura</w:t>
+      </w:r>
+      <w:r>
+        <w:t xml:space="preserve"> basada en microservicios </w:t>
+      </w:r>
+    </w:p>
+    <w:p>
+      <w:pPr>
+        <w:rPr>
+          <w:b/>
+          <w:bCs/>
+        </w:rPr>
+      </w:pPr>
+      <w:r>
+        <w:rPr>
+          <w:b/>
+          <w:bCs/>
+        </w:rPr>
+        <w:t>Modelo C4:</w:t>
+      </w:r>
+    </w:p>
+    <w:p>
+      <w:r>
+        <w:t>Contexto: Muestra la interacción general del sistema con actores externos, alineando roles y responsabilidades.</w:t>
+      </w:r>
+    </w:p>
+    <w:p>
+      <w:r>
+        <w:t>Contenedores: Descompone el sistema en microservicios y sus interacciones, ayudando a entender su despliegue y comunicación.</w:t>
+      </w:r>
+    </w:p>
+    <w:p>
+      <w:r>
+        <w:t>Componentes: Detalla los módulos internos de cada microservicio.</w:t>
+      </w:r>
     </w:p>
     <w:p/>
+    <w:p>
+      <w:pPr>
+        <w:rPr>
+          <w:b/>
+          <w:bCs/>
+        </w:rPr>
+      </w:pPr>
+      <w:r>
+        <w:rPr>
+          <w:b/>
+          <w:bCs/>
+        </w:rPr>
+        <w:t>Mitigación de Riesgos:</w:t>
+      </w:r>
+    </w:p>
+    <w:p>
+      <w:r>
+        <w:t>Consistencia de Datos: Usa patrones como Saga y CQRS para gestionar transacciones distribuidas.</w:t>
+      </w:r>
+    </w:p>
+    <w:p>
+      <w:r>
+        <w:t xml:space="preserve">Latencia: Implementa </w:t>
+      </w:r>
+      <w:proofErr w:type="spellStart"/>
+      <w:r>
+        <w:t>circuit</w:t>
+      </w:r>
+      <w:proofErr w:type="spellEnd"/>
+      <w:r>
+        <w:t xml:space="preserve"> </w:t>
+      </w:r>
+      <w:proofErr w:type="spellStart"/>
+      <w:r>
+        <w:t>breakers</w:t>
+      </w:r>
+      <w:proofErr w:type="spellEnd"/>
+      <w:r>
+        <w:t xml:space="preserve"> y herramientas de monitorización para gestionar la latencia inter-servicios.</w:t>
+      </w:r>
+    </w:p>
+    <w:p>
+      <w:r>
+        <w:t>Seguridad: Centraliza la autenticación y usa un API Gateway.</w:t>
+      </w:r>
+    </w:p>
+    <w:p>
+      <w:r>
+        <w:t xml:space="preserve">Resiliencia: Despliega microservicios de forma independiente y prueba la robustez con Chaos </w:t>
+      </w:r>
+      <w:proofErr w:type="spellStart"/>
+      <w:r>
+        <w:t>Engineering</w:t>
+      </w:r>
+      <w:proofErr w:type="spellEnd"/>
+      <w:r>
+        <w:t>.</w:t>
+      </w:r>
+    </w:p>
+    <w:p/>
+    <w:p/>
+    <w:p/>
+    <w:p>
+      <w:r>
+        <w:lastRenderedPageBreak/>
+        <w:t>5. ¿Cómo integrarías de manera efectiva la representación de aspectos no funcionales (como escalabilidad, seguridad y disponibilidad) dentro del modelo C4, asegurando que estos elementos se visibilicen adecuadamente en los diferentes niveles (contexto, contenedores, componentes) sin perder la claridad del diseño?</w:t>
+      </w:r>
+    </w:p>
+    <w:p>
+      <w:pPr>
+        <w:rPr>
+          <w:b/>
+          <w:bCs/>
+        </w:rPr>
+      </w:pPr>
+      <w:r>
+        <w:rPr>
+          <w:b/>
+          <w:bCs/>
+        </w:rPr>
+        <w:t>Respuesta:</w:t>
+      </w:r>
+    </w:p>
+    <w:p>
+      <w:r>
+        <w:t>Para integrar aspectos no funcionales dentro del modelo C4 manten</w:t>
+      </w:r>
+      <w:r>
+        <w:t>iendo</w:t>
+      </w:r>
+      <w:r>
+        <w:t xml:space="preserve"> la claridad del diseño:</w:t>
+      </w:r>
+    </w:p>
+    <w:p>
+      <w:r>
+        <w:t xml:space="preserve">1. </w:t>
+      </w:r>
+      <w:r>
+        <w:rPr>
+          <w:b/>
+          <w:bCs/>
+        </w:rPr>
+        <w:t>Contexto (Nivel 1):</w:t>
+      </w:r>
+      <w:r>
+        <w:t xml:space="preserve"> Resalta los requisitos de seguridad y disponibilidad a nivel global, como el uso de API </w:t>
+      </w:r>
+      <w:proofErr w:type="spellStart"/>
+      <w:r>
+        <w:t>Gateways</w:t>
+      </w:r>
+      <w:proofErr w:type="spellEnd"/>
+      <w:r>
+        <w:t xml:space="preserve"> para control de acceso y redundancia de sistemas externos.</w:t>
+      </w:r>
+    </w:p>
+    <w:p/>
+    <w:p>
+      <w:r>
+        <w:t xml:space="preserve">2. </w:t>
+      </w:r>
+      <w:r>
+        <w:rPr>
+          <w:b/>
+          <w:bCs/>
+        </w:rPr>
+        <w:t>Contenedores (Nivel 2):</w:t>
+      </w:r>
+      <w:r>
+        <w:t xml:space="preserve"> Incluye representaciones visuales de elementos de escalabilidad, como múltiples instancias de microservicios, y de seguridad, como firewalls y autenticación centralizada.</w:t>
+      </w:r>
+    </w:p>
+    <w:p/>
+    <w:p>
+      <w:r>
+        <w:t xml:space="preserve">3. </w:t>
+      </w:r>
+      <w:r>
+        <w:rPr>
+          <w:b/>
+          <w:bCs/>
+        </w:rPr>
+        <w:t>Componentes (Nivel 3):</w:t>
+      </w:r>
+      <w:r>
+        <w:t xml:space="preserve">Muestra detalles de cómo los microservicios gestionan la escalabilidad (cachés locales, patrones de </w:t>
+      </w:r>
+      <w:proofErr w:type="spellStart"/>
+      <w:r>
+        <w:t>circuit</w:t>
+      </w:r>
+      <w:proofErr w:type="spellEnd"/>
+      <w:r>
+        <w:t xml:space="preserve"> breaker) y la disponibilidad (balanceo de carga, manejo de fallos).</w:t>
+      </w:r>
+    </w:p>
     <w:sectPr>
       <w:pgSz w:w="12240" w:h="15840"/>
       <w:pgMar w:top="1417" w:right="1701" w:bottom="1417" w:left="1701" w:header="708" w:footer="708" w:gutter="0"/>
@@ -626,7 +875,6 @@
   <w:style w:type="character" w:default="1" w:styleId="Fuentedeprrafopredeter">
     <w:name w:val="Default Paragraph Font"/>
     <w:uiPriority w:val="1"/>
-    <w:semiHidden/>
     <w:unhideWhenUsed/>
   </w:style>
   <w:style w:type="table" w:default="1" w:styleId="Tablanormal">

</xml_diff>